<commit_message>
Minor arch doc updates. JJ.Framework.Reflection: make more methods extension methods instead of helper methods. JJ.Framework.Validation: Get rid of message keys, use just a list of strings. TryUnityWww project (nothing special)
</commit_message>
<xml_diff>
--- a/Architecture/Service Architecture.docx
+++ b/Architecture/Service Architecture.docx
@@ -11,8 +11,6 @@
         </w:rPr>
       </w:pPr>
       <w:bookmarkStart w:id="0" w:name="_Toc458309842"/>
-      <w:bookmarkStart w:id="1" w:name="_GoBack"/>
-      <w:bookmarkEnd w:id="1"/>
       <w:r>
         <w:rPr>
           <w:rFonts w:cs="Tahoma"/>
@@ -154,14 +152,14 @@
           <w:lang w:val="en-US"/>
         </w:rPr>
       </w:pPr>
-      <w:bookmarkStart w:id="2" w:name="_Toc487129328"/>
+      <w:bookmarkStart w:id="1" w:name="_Toc487129328"/>
       <w:r>
         <w:rPr>
           <w:lang w:val="en-US"/>
         </w:rPr>
         <w:t>Service Architecture</w:t>
       </w:r>
-      <w:bookmarkEnd w:id="2"/>
+      <w:bookmarkEnd w:id="1"/>
     </w:p>
     <w:p>
       <w:pPr>
@@ -170,12 +168,12 @@
           <w:lang w:val="en-US"/>
         </w:rPr>
       </w:pPr>
-      <w:bookmarkStart w:id="3" w:name="_Toc487131174"/>
-      <w:bookmarkStart w:id="4" w:name="_Toc487129329"/>
+      <w:bookmarkStart w:id="2" w:name="_Toc487131174"/>
+      <w:bookmarkStart w:id="3" w:name="_Toc487129329"/>
       <w:r>
         <w:t>Contents</w:t>
       </w:r>
-      <w:bookmarkEnd w:id="3"/>
+      <w:bookmarkEnd w:id="2"/>
     </w:p>
     <w:sdt>
       <w:sdtPr>
@@ -1738,7 +1736,7 @@
         </w:p>
       </w:sdtContent>
     </w:sdt>
-    <w:bookmarkStart w:id="5" w:name="_Toc487131175" w:displacedByCustomXml="prev"/>
+    <w:bookmarkStart w:id="4" w:name="_Toc487131175" w:displacedByCustomXml="prev"/>
     <w:p>
       <w:pPr>
         <w:pStyle w:val="Heading3"/>
@@ -1752,55 +1750,151 @@
         </w:rPr>
         <w:t>Introduction</w:t>
       </w:r>
+      <w:bookmarkEnd w:id="4"/>
+    </w:p>
+    <w:p>
+      <w:pPr>
+        <w:rPr>
+          <w:rFonts w:cs="Calibri"/>
+          <w:lang w:val="en-US"/>
+        </w:rPr>
+      </w:pPr>
+      <w:r>
+        <w:rPr>
+          <w:lang w:val="en-US"/>
+        </w:rPr>
+        <w:t xml:space="preserve">What has been described so far is the </w:t>
+      </w:r>
+      <w:r>
+        <w:rPr>
+          <w:i/>
+          <w:iCs/>
+          <w:lang w:val="en-US"/>
+        </w:rPr>
+        <w:t>application architecture</w:t>
+      </w:r>
+      <w:r>
+        <w:rPr>
+          <w:lang w:val="en-US"/>
+        </w:rPr>
+        <w:t xml:space="preserve">. A second part of the software architecture is the </w:t>
+      </w:r>
+      <w:r>
+        <w:rPr>
+          <w:i/>
+          <w:iCs/>
+          <w:lang w:val="en-US"/>
+        </w:rPr>
+        <w:t>service architecture</w:t>
+      </w:r>
+      <w:r>
+        <w:rPr>
+          <w:lang w:val="en-US"/>
+        </w:rPr>
+        <w:t xml:space="preserve">, which is mainly about linking systems together. </w:t>
+      </w:r>
+      <w:r>
+        <w:rPr>
+          <w:rFonts w:cs="Calibri"/>
+          <w:lang w:val="en-US"/>
+        </w:rPr>
+        <w:t>This section is an addition to the documentation with regards to the service architecture. Currently the services are programmed using WCF.</w:t>
+      </w:r>
+    </w:p>
+    <w:p>
+      <w:pPr>
+        <w:pStyle w:val="Heading3"/>
+        <w:rPr>
+          <w:lang w:val="en-US"/>
+        </w:rPr>
+      </w:pPr>
+      <w:bookmarkStart w:id="5" w:name="_Toc487131176"/>
+      <w:r>
+        <w:rPr>
+          <w:lang w:val="en-US"/>
+        </w:rPr>
+        <w:t>The ESB Concept</w:t>
+      </w:r>
+      <w:bookmarkEnd w:id="3"/>
       <w:bookmarkEnd w:id="5"/>
     </w:p>
     <w:p>
       <w:pPr>
         <w:rPr>
-          <w:rFonts w:cs="Calibri"/>
-          <w:lang w:val="en-US"/>
-        </w:rPr>
-      </w:pPr>
-      <w:r>
-        <w:rPr>
-          <w:lang w:val="en-US"/>
-        </w:rPr>
-        <w:t xml:space="preserve">What has been described so far is the </w:t>
-      </w:r>
-      <w:r>
-        <w:rPr>
-          <w:i/>
-          <w:iCs/>
-          <w:lang w:val="en-US"/>
-        </w:rPr>
-        <w:t>application architecture</w:t>
-      </w:r>
-      <w:r>
-        <w:rPr>
-          <w:lang w:val="en-US"/>
-        </w:rPr>
-        <w:t xml:space="preserve">. A second part of the software architecture is the </w:t>
-      </w:r>
-      <w:r>
-        <w:rPr>
-          <w:i/>
-          <w:iCs/>
-          <w:lang w:val="en-US"/>
-        </w:rPr>
-        <w:t>service architecture</w:t>
-      </w:r>
-      <w:r>
-        <w:rPr>
-          <w:lang w:val="en-US"/>
-        </w:rPr>
-        <w:t xml:space="preserve">, which is mainly about linking systems together. </w:t>
-      </w:r>
-      <w:r>
-        <w:rPr>
-          <w:rFonts w:cs="Calibri"/>
-          <w:lang w:val="en-US"/>
-        </w:rPr>
-        <w:t>This section is an addition to the documentation with regards to the service architecture. Currently the services are programmed using WCF.</w:t>
+          <w:lang w:val="en-US"/>
+        </w:rPr>
+      </w:pPr>
+      <w:r>
+        <w:rPr>
+          <w:lang w:val="en-US"/>
+        </w:rPr>
+        <w:t>ESB st</w:t>
+      </w:r>
+      <w:r>
+        <w:rPr>
+          <w:lang w:val="en-US"/>
+        </w:rPr>
+        <w:t xml:space="preserve">ands for Enterprise Service Bus, which is </w:t>
+      </w:r>
+      <w:r>
+        <w:rPr>
+          <w:lang w:val="en-US"/>
+        </w:rPr>
+        <w:t xml:space="preserve">a system for exchanging data between different systems </w:t>
+      </w:r>
+      <w:r>
+        <w:rPr>
+          <w:lang w:val="en-US"/>
+        </w:rPr>
+        <w:t xml:space="preserve">of different </w:t>
+      </w:r>
+      <w:r>
+        <w:rPr>
+          <w:lang w:val="en-US"/>
+        </w:rPr>
+        <w:t>organizations in different formats with different protocols.</w:t>
+      </w:r>
+      <w:r>
+        <w:rPr>
+          <w:lang w:val="en-US"/>
+        </w:rPr>
+        <w:t xml:space="preserve"> </w:t>
+      </w:r>
+      <w:r>
+        <w:rPr>
+          <w:lang w:val="en-US"/>
+        </w:rPr>
+        <w:t>C</w:t>
+      </w:r>
+      <w:r>
+        <w:rPr>
+          <w:lang w:val="en-US"/>
+        </w:rPr>
+        <w:t xml:space="preserve">entral components are used to make integration between these systems more </w:t>
+      </w:r>
+      <w:r>
+        <w:rPr>
+          <w:lang w:val="en-US"/>
+        </w:rPr>
+        <w:t>manageable</w:t>
+      </w:r>
+      <w:r>
+        <w:rPr>
+          <w:lang w:val="en-US"/>
+        </w:rPr>
+        <w:t>.</w:t>
+      </w:r>
+      <w:r>
+        <w:rPr>
+          <w:lang w:val="en-US"/>
+        </w:rPr>
+        <w:t xml:space="preserve"> </w:t>
+      </w:r>
+      <w:r>
+        <w:rPr>
+          <w:lang w:val="en-US"/>
+        </w:rPr>
+        <w:t>One important concept is the canonical model.</w:t>
       </w:r>
     </w:p>
     <w:p>
@@ -1810,15 +1904,17 @@
           <w:lang w:val="en-US"/>
         </w:rPr>
       </w:pPr>
-      <w:bookmarkStart w:id="6" w:name="_Toc487131176"/>
-      <w:r>
-        <w:rPr>
-          <w:lang w:val="en-US"/>
-        </w:rPr>
-        <w:t>The ESB Concept</w:t>
-      </w:r>
-      <w:bookmarkEnd w:id="4"/>
+      <w:bookmarkStart w:id="6" w:name="_Toc487129330"/>
+      <w:bookmarkStart w:id="7" w:name="_Toc487131177"/>
+      <w:r>
+        <w:rPr>
+          <w:lang w:val="en-US"/>
+        </w:rPr>
+        <w:lastRenderedPageBreak/>
+        <w:t>Canonical Model</w:t>
+      </w:r>
       <w:bookmarkEnd w:id="6"/>
+      <w:bookmarkEnd w:id="7"/>
     </w:p>
     <w:p>
       <w:pPr>
@@ -1830,73 +1926,49 @@
         <w:rPr>
           <w:lang w:val="en-US"/>
         </w:rPr>
-        <w:t>ESB st</w:t>
-      </w:r>
-      <w:r>
-        <w:rPr>
-          <w:lang w:val="en-US"/>
-        </w:rPr>
-        <w:t xml:space="preserve">ands for Enterprise Service Bus, which is </w:t>
-      </w:r>
-      <w:r>
-        <w:rPr>
-          <w:lang w:val="en-US"/>
-        </w:rPr>
-        <w:t xml:space="preserve">a system for exchanging data between different systems </w:t>
-      </w:r>
-      <w:r>
-        <w:rPr>
-          <w:lang w:val="en-US"/>
-        </w:rPr>
-        <w:t xml:space="preserve">of different </w:t>
-      </w:r>
-      <w:r>
-        <w:rPr>
-          <w:lang w:val="en-US"/>
-        </w:rPr>
-        <w:t>organizations in different formats with different protocols.</w:t>
-      </w:r>
-      <w:r>
-        <w:rPr>
-          <w:lang w:val="en-US"/>
-        </w:rPr>
-        <w:t xml:space="preserve"> </w:t>
-      </w:r>
-      <w:r>
-        <w:rPr>
-          <w:lang w:val="en-US"/>
-        </w:rPr>
-        <w:t>C</w:t>
-      </w:r>
-      <w:r>
-        <w:rPr>
-          <w:lang w:val="en-US"/>
-        </w:rPr>
-        <w:t xml:space="preserve">entral components are used to make integration between these systems more </w:t>
-      </w:r>
-      <w:r>
-        <w:rPr>
-          <w:lang w:val="en-US"/>
-        </w:rPr>
-        <w:t>manageable</w:t>
+        <w:t xml:space="preserve">The canonical model </w:t>
+      </w:r>
+      <w:r>
+        <w:rPr>
+          <w:lang w:val="en-US"/>
+        </w:rPr>
+        <w:t>helps us ex</w:t>
+      </w:r>
+      <w:r>
+        <w:rPr>
+          <w:lang w:val="en-US"/>
+        </w:rPr>
+        <w:t xml:space="preserve">change data between systems. Data can be retrieved from multiple systems </w:t>
+      </w:r>
+      <w:r>
+        <w:rPr>
+          <w:lang w:val="en-US"/>
+        </w:rPr>
+        <w:t xml:space="preserve">and </w:t>
+      </w:r>
+      <w:r>
+        <w:rPr>
+          <w:lang w:val="en-US"/>
+        </w:rPr>
+        <w:t>is converted to a canonical form, so that the same code may be reused for data that comes from various systems.</w:t>
+      </w:r>
+      <w:r>
+        <w:rPr>
+          <w:lang w:val="en-US"/>
+        </w:rPr>
+        <w:t xml:space="preserve"> The canonical model </w:t>
+      </w:r>
+      <w:r>
+        <w:rPr>
+          <w:lang w:val="en-US"/>
+        </w:rPr>
+        <w:t>should be as pure and general as possible, so indeed information of any system can fit into it with very little modification</w:t>
       </w:r>
       <w:r>
         <w:rPr>
           <w:lang w:val="en-US"/>
         </w:rPr>
         <w:t>.</w:t>
-      </w:r>
-      <w:r>
-        <w:rPr>
-          <w:lang w:val="en-US"/>
-        </w:rPr>
-        <w:t xml:space="preserve"> </w:t>
-      </w:r>
-      <w:r>
-        <w:rPr>
-          <w:lang w:val="en-US"/>
-        </w:rPr>
-        <w:t>One important concept is the canonical model.</w:t>
       </w:r>
     </w:p>
     <w:p>
@@ -1906,90 +1978,16 @@
           <w:lang w:val="en-US"/>
         </w:rPr>
       </w:pPr>
-      <w:bookmarkStart w:id="7" w:name="_Toc487129330"/>
-      <w:bookmarkStart w:id="8" w:name="_Toc487131177"/>
-      <w:r>
-        <w:rPr>
-          <w:lang w:val="en-US"/>
-        </w:rPr>
-        <w:lastRenderedPageBreak/>
-        <w:t>Canonical Model</w:t>
-      </w:r>
-      <w:bookmarkEnd w:id="7"/>
+      <w:bookmarkStart w:id="8" w:name="_Toc487129331"/>
+      <w:bookmarkStart w:id="9" w:name="_Toc487131178"/>
+      <w:r>
+        <w:rPr>
+          <w:lang w:val="en-US"/>
+        </w:rPr>
+        <w:t>Less Integration Code</w:t>
+      </w:r>
       <w:bookmarkEnd w:id="8"/>
-    </w:p>
-    <w:p>
-      <w:pPr>
-        <w:rPr>
-          <w:lang w:val="en-US"/>
-        </w:rPr>
-      </w:pPr>
-      <w:r>
-        <w:rPr>
-          <w:lang w:val="en-US"/>
-        </w:rPr>
-        <w:t xml:space="preserve">The canonical model </w:t>
-      </w:r>
-      <w:r>
-        <w:rPr>
-          <w:lang w:val="en-US"/>
-        </w:rPr>
-        <w:t>helps us ex</w:t>
-      </w:r>
-      <w:r>
-        <w:rPr>
-          <w:lang w:val="en-US"/>
-        </w:rPr>
-        <w:t xml:space="preserve">change data between systems. Data can be retrieved from multiple systems </w:t>
-      </w:r>
-      <w:r>
-        <w:rPr>
-          <w:lang w:val="en-US"/>
-        </w:rPr>
-        <w:t xml:space="preserve">and </w:t>
-      </w:r>
-      <w:r>
-        <w:rPr>
-          <w:lang w:val="en-US"/>
-        </w:rPr>
-        <w:t>is converted to a canonical form, so that the same code may be reused for data that comes from various systems.</w:t>
-      </w:r>
-      <w:r>
-        <w:rPr>
-          <w:lang w:val="en-US"/>
-        </w:rPr>
-        <w:t xml:space="preserve"> The canonical model </w:t>
-      </w:r>
-      <w:r>
-        <w:rPr>
-          <w:lang w:val="en-US"/>
-        </w:rPr>
-        <w:t>should be as pure and general as possible, so indeed information of any system can fit into it with very little modification</w:t>
-      </w:r>
-      <w:r>
-        <w:rPr>
-          <w:lang w:val="en-US"/>
-        </w:rPr>
-        <w:t>.</w:t>
-      </w:r>
-    </w:p>
-    <w:p>
-      <w:pPr>
-        <w:pStyle w:val="Heading3"/>
-        <w:rPr>
-          <w:lang w:val="en-US"/>
-        </w:rPr>
-      </w:pPr>
-      <w:bookmarkStart w:id="9" w:name="_Toc487129331"/>
-      <w:bookmarkStart w:id="10" w:name="_Toc487131178"/>
-      <w:r>
-        <w:rPr>
-          <w:lang w:val="en-US"/>
-        </w:rPr>
-        <w:t>Less Integration Code</w:t>
-      </w:r>
       <w:bookmarkEnd w:id="9"/>
-      <w:bookmarkEnd w:id="10"/>
     </w:p>
     <w:p>
       <w:pPr>
@@ -2331,16 +2329,16 @@
           <w:lang w:val="en-US"/>
         </w:rPr>
       </w:pPr>
-      <w:bookmarkStart w:id="11" w:name="_Toc487129332"/>
-      <w:bookmarkStart w:id="12" w:name="_Toc487131179"/>
+      <w:bookmarkStart w:id="10" w:name="_Toc487129332"/>
+      <w:bookmarkStart w:id="11" w:name="_Toc487131179"/>
       <w:r>
         <w:rPr>
           <w:lang w:val="en-US"/>
         </w:rPr>
         <w:t>Clearer Integration Code</w:t>
       </w:r>
+      <w:bookmarkEnd w:id="10"/>
       <w:bookmarkEnd w:id="11"/>
-      <w:bookmarkEnd w:id="12"/>
     </w:p>
     <w:p>
       <w:pPr>
@@ -2380,16 +2378,16 @@
           <w:lang w:val="en-US"/>
         </w:rPr>
       </w:pPr>
-      <w:bookmarkStart w:id="13" w:name="_Toc487129333"/>
-      <w:bookmarkStart w:id="14" w:name="_Toc487131180"/>
+      <w:bookmarkStart w:id="12" w:name="_Toc487129333"/>
+      <w:bookmarkStart w:id="13" w:name="_Toc487131180"/>
       <w:r>
         <w:rPr>
           <w:lang w:val="en-US"/>
         </w:rPr>
         <w:t>In Practice</w:t>
       </w:r>
+      <w:bookmarkEnd w:id="12"/>
       <w:bookmarkEnd w:id="13"/>
-      <w:bookmarkEnd w:id="14"/>
     </w:p>
     <w:p>
       <w:pPr>
@@ -2423,8 +2421,8 @@
           <w:lang w:val="en-US"/>
         </w:rPr>
       </w:pPr>
-      <w:bookmarkStart w:id="15" w:name="_Toc487129334"/>
-      <w:bookmarkStart w:id="16" w:name="_Toc487131181"/>
+      <w:bookmarkStart w:id="14" w:name="_Toc487129334"/>
+      <w:bookmarkStart w:id="15" w:name="_Toc487131181"/>
       <w:r>
         <w:rPr>
           <w:lang w:val="en-US"/>
@@ -2438,8 +2436,8 @@
         </w:rPr>
         <w:t xml:space="preserve"> vs Custom ESB</w:t>
       </w:r>
+      <w:bookmarkEnd w:id="14"/>
       <w:bookmarkEnd w:id="15"/>
-      <w:bookmarkEnd w:id="16"/>
     </w:p>
     <w:p>
       <w:pPr>
@@ -2463,7 +2461,19 @@
         <w:rPr>
           <w:lang w:val="en-US"/>
         </w:rPr>
-        <w:t xml:space="preserve">Enterprise Service Bus software packages available. Yet, we choose to build a custom one ourselves. The concepts are not that hard to implement. And generic ESB’s are really complex and have a steep learning curve, require training, specialists. This all while you are going to have to custom program much of the message conversion code </w:t>
+        <w:t xml:space="preserve">Enterprise Service Bus software packages available. Yet, we </w:t>
+      </w:r>
+      <w:r>
+        <w:rPr>
+          <w:lang w:val="en-US"/>
+        </w:rPr>
+        <w:t xml:space="preserve">can </w:t>
+      </w:r>
+      <w:r>
+        <w:rPr>
+          <w:lang w:val="en-US"/>
+        </w:rPr>
+        <w:t xml:space="preserve">choose to build a custom one ourselves. The concepts are not that hard to implement. And generic ESB’s are really complex and have a steep learning curve, require training, specialists. This all while you are going to have to custom program much of the message conversion code </w:t>
       </w:r>
       <w:r>
         <w:rPr>
@@ -2521,16 +2531,16 @@
           <w:lang w:val="en-US"/>
         </w:rPr>
       </w:pPr>
-      <w:bookmarkStart w:id="17" w:name="_Toc487129335"/>
-      <w:bookmarkStart w:id="18" w:name="_Toc487131182"/>
+      <w:bookmarkStart w:id="16" w:name="_Toc487129335"/>
+      <w:bookmarkStart w:id="17" w:name="_Toc487131182"/>
       <w:r>
         <w:rPr>
           <w:lang w:val="en-US"/>
         </w:rPr>
         <w:t>ESB Model</w:t>
       </w:r>
+      <w:bookmarkEnd w:id="16"/>
       <w:bookmarkEnd w:id="17"/>
-      <w:bookmarkEnd w:id="18"/>
     </w:p>
     <w:p>
       <w:pPr>
@@ -2572,16 +2582,16 @@
           <w:lang w:val="en-US"/>
         </w:rPr>
       </w:pPr>
-      <w:bookmarkStart w:id="19" w:name="_Toc487129336"/>
-      <w:bookmarkStart w:id="20" w:name="_Toc487131183"/>
+      <w:bookmarkStart w:id="18" w:name="_Toc487129336"/>
+      <w:bookmarkStart w:id="19" w:name="_Toc487131183"/>
       <w:r>
         <w:rPr>
           <w:lang w:val="en-US"/>
         </w:rPr>
         <w:t>Enterprises</w:t>
       </w:r>
+      <w:bookmarkEnd w:id="18"/>
       <w:bookmarkEnd w:id="19"/>
-      <w:bookmarkEnd w:id="20"/>
     </w:p>
     <w:p>
       <w:pPr>
@@ -2615,16 +2625,16 @@
           <w:lang w:val="en-US"/>
         </w:rPr>
       </w:pPr>
-      <w:bookmarkStart w:id="21" w:name="_Toc487129337"/>
-      <w:bookmarkStart w:id="22" w:name="_Toc487131184"/>
+      <w:bookmarkStart w:id="20" w:name="_Toc487129337"/>
+      <w:bookmarkStart w:id="21" w:name="_Toc487131184"/>
       <w:r>
         <w:rPr>
           <w:lang w:val="en-US"/>
         </w:rPr>
         <w:t>ConnectionTypes</w:t>
       </w:r>
+      <w:bookmarkEnd w:id="20"/>
       <w:bookmarkEnd w:id="21"/>
-      <w:bookmarkEnd w:id="22"/>
     </w:p>
     <w:p>
       <w:pPr>
@@ -2664,16 +2674,16 @@
           <w:lang w:val="en-US"/>
         </w:rPr>
       </w:pPr>
-      <w:bookmarkStart w:id="23" w:name="_Toc487129338"/>
-      <w:bookmarkStart w:id="24" w:name="_Toc487131185"/>
+      <w:bookmarkStart w:id="22" w:name="_Toc487129338"/>
+      <w:bookmarkStart w:id="23" w:name="_Toc487131185"/>
       <w:r>
         <w:rPr>
           <w:lang w:val="en-US"/>
         </w:rPr>
         <w:t>Connections</w:t>
       </w:r>
+      <w:bookmarkEnd w:id="22"/>
       <w:bookmarkEnd w:id="23"/>
-      <w:bookmarkEnd w:id="24"/>
     </w:p>
     <w:p>
       <w:pPr>
@@ -2719,16 +2729,16 @@
           <w:lang w:val="en-US"/>
         </w:rPr>
       </w:pPr>
-      <w:bookmarkStart w:id="25" w:name="_Toc487129339"/>
-      <w:bookmarkStart w:id="26" w:name="_Toc487131186"/>
+      <w:bookmarkStart w:id="24" w:name="_Toc487129339"/>
+      <w:bookmarkStart w:id="25" w:name="_Toc487131186"/>
       <w:r>
         <w:rPr>
           <w:lang w:val="en-US"/>
         </w:rPr>
         <w:t>Keys</w:t>
       </w:r>
+      <w:bookmarkEnd w:id="24"/>
       <w:bookmarkEnd w:id="25"/>
-      <w:bookmarkEnd w:id="26"/>
     </w:p>
     <w:p>
       <w:pPr>
@@ -2750,16 +2760,16 @@
           <w:lang w:val="en-US"/>
         </w:rPr>
       </w:pPr>
-      <w:bookmarkStart w:id="27" w:name="_Toc487129340"/>
-      <w:bookmarkStart w:id="28" w:name="_Toc487131187"/>
+      <w:bookmarkStart w:id="26" w:name="_Toc487129340"/>
+      <w:bookmarkStart w:id="27" w:name="_Toc487131187"/>
       <w:r>
         <w:rPr>
           <w:lang w:val="en-US"/>
         </w:rPr>
         <w:t>Transmissions</w:t>
       </w:r>
+      <w:bookmarkEnd w:id="26"/>
       <w:bookmarkEnd w:id="27"/>
-      <w:bookmarkEnd w:id="28"/>
     </w:p>
     <w:p>
       <w:pPr>
@@ -2781,16 +2791,16 @@
           <w:lang w:val="en-US"/>
         </w:rPr>
       </w:pPr>
-      <w:bookmarkStart w:id="29" w:name="_Toc487129341"/>
-      <w:bookmarkStart w:id="30" w:name="_Toc487131188"/>
+      <w:bookmarkStart w:id="28" w:name="_Toc487129341"/>
+      <w:bookmarkStart w:id="29" w:name="_Toc487131188"/>
       <w:r>
         <w:rPr>
           <w:lang w:val="en-US"/>
         </w:rPr>
         <w:t>Service Implementations</w:t>
       </w:r>
+      <w:bookmarkEnd w:id="28"/>
       <w:bookmarkEnd w:id="29"/>
-      <w:bookmarkEnd w:id="30"/>
     </w:p>
     <w:p>
       <w:pPr>
@@ -2819,16 +2829,16 @@
           <w:lang w:val="en-US"/>
         </w:rPr>
       </w:pPr>
-      <w:bookmarkStart w:id="31" w:name="_Toc487129342"/>
-      <w:bookmarkStart w:id="32" w:name="_Toc487131189"/>
+      <w:bookmarkStart w:id="30" w:name="_Toc487129342"/>
+      <w:bookmarkStart w:id="31" w:name="_Toc487131189"/>
       <w:r>
         <w:rPr>
           <w:lang w:val="en-US"/>
         </w:rPr>
         <w:t>Multi-Dispatch</w:t>
       </w:r>
+      <w:bookmarkEnd w:id="30"/>
       <w:bookmarkEnd w:id="31"/>
-      <w:bookmarkEnd w:id="32"/>
     </w:p>
     <w:p>
       <w:pPr>
@@ -2862,16 +2872,16 @@
           <w:lang w:val="en-US"/>
         </w:rPr>
       </w:pPr>
-      <w:bookmarkStart w:id="33" w:name="_Toc487129343"/>
-      <w:bookmarkStart w:id="34" w:name="_Toc487131190"/>
+      <w:bookmarkStart w:id="32" w:name="_Toc487129343"/>
+      <w:bookmarkStart w:id="33" w:name="_Toc487131190"/>
       <w:r>
         <w:rPr>
           <w:lang w:val="en-US"/>
         </w:rPr>
         <w:t>Namespaces</w:t>
       </w:r>
+      <w:bookmarkEnd w:id="32"/>
       <w:bookmarkEnd w:id="33"/>
-      <w:bookmarkEnd w:id="34"/>
     </w:p>
     <w:p>
       <w:pPr>
@@ -3848,7 +3858,21 @@
               <w:rPr>
                 <w:lang w:val="en-US"/>
               </w:rPr>
-              <w:t>should not be involved in this service architecture, in fact, the idea of WCF being the default for service, might not be a very long-lived.</w:t>
+              <w:t>should not be involved in this service architecture, in fact, the idea of WCF being the default for service</w:t>
+            </w:r>
+            <w:r>
+              <w:rPr>
+                <w:lang w:val="en-US"/>
+              </w:rPr>
+              <w:t>s</w:t>
+            </w:r>
+            <w:bookmarkStart w:id="34" w:name="_GoBack"/>
+            <w:bookmarkEnd w:id="34"/>
+            <w:r>
+              <w:rPr>
+                <w:lang w:val="en-US"/>
+              </w:rPr>
+              <w:t>, might not be a very long-lived.</w:t>
             </w:r>
           </w:p>
         </w:tc>
@@ -4254,7 +4278,7 @@
       <w:rPr>
         <w:noProof/>
       </w:rPr>
-      <w:t>7</w:t>
+      <w:t>5</w:t>
     </w:r>
     <w:r>
       <w:fldChar w:fldCharType="end"/>
@@ -8477,7 +8501,7 @@
 </file>
 
 <file path=customXml/itemProps1.xml><?xml version="1.0" encoding="utf-8"?>
-<ds:datastoreItem xmlns:ds="http://schemas.openxmlformats.org/officeDocument/2006/customXml" ds:itemID="{87DD5B17-3986-4735-8312-F480A30823CF}">
+<ds:datastoreItem xmlns:ds="http://schemas.openxmlformats.org/officeDocument/2006/customXml" ds:itemID="{5F3D8567-4F17-4540-8D1A-4F50B9484932}">
   <ds:schemaRefs>
     <ds:schemaRef ds:uri="http://schemas.openxmlformats.org/officeDocument/2006/bibliography"/>
   </ds:schemaRefs>

</xml_diff>